<commit_message>
minor changes to user interface
niets fundamenteels, properder gemaakt
</commit_message>
<xml_diff>
--- a/Matlab/Data/Solarpanels_list.docx
+++ b/Matlab/Data/Solarpanels_list.docx
@@ -58,13 +58,7 @@
         <w:rPr>
           <w:lang w:val="nl-BE"/>
         </w:rPr>
-        <w:t>https://www.solar-outlet.nl/sunpower-maxeon-3-400-wp-zonnepaneel.html</w:t>
-      </w:r>
-      <w:r>
-        <w:rPr>
-          <w:lang w:val="nl-BE"/>
-        </w:rPr>
-        <w:t xml:space="preserve"> -&gt; 379 eu</w:t>
+        <w:t>https://www.solar-outlet.nl/sunpower-maxeon-3-400-wp-zonnepaneel.html -&gt; 379 eu</w:t>
       </w:r>
       <w:r>
         <w:rPr>
@@ -120,25 +114,13 @@
           <w:rPr>
             <w:rStyle w:val="Hyperlink"/>
           </w:rPr>
-          <w:t>- 0.34%/°C</w:t>
+          <w:t xml:space="preserve">- 0.34%/°C </w:t>
         </w:r>
         <w:r>
           <w:rPr>
             <w:rStyle w:val="Hyperlink"/>
           </w:rPr>
-          <w:t xml:space="preserve"> </w:t>
-        </w:r>
-        <w:r>
-          <w:rPr>
-            <w:rStyle w:val="Hyperlink"/>
-          </w:rPr>
-          <w:t>le=data/files/articles/2414/documents/sunpower-maxeon-3-400w-nl.pdf&amp;ajaxSubdomain</w:t>
-        </w:r>
-        <w:r>
-          <w:rPr>
-            <w:rStyle w:val="Hyperlink"/>
-          </w:rPr>
-          <w:t>=gd-energy</w:t>
+          <w:t>le=data/files/articles/2414/documents/sunpower-maxeon-3-400w-nl.pdf&amp;ajaxSubdomain=gd-energy</w:t>
         </w:r>
       </w:hyperlink>
     </w:p>
@@ -201,37 +183,7 @@
           <w:szCs w:val="20"/>
           <w:shd w:val="clear" w:color="auto" w:fill="FFFFFF"/>
         </w:rPr>
-        <w:t xml:space="preserve">100.16 × 170 </w:t>
-      </w:r>
-      <w:r>
-        <w:rPr>
-          <w:rFonts w:ascii="Arial" w:hAnsi="Arial" w:cs="Arial"/>
-          <w:color w:val="6D6C6C"/>
-          <w:sz w:val="20"/>
-          <w:szCs w:val="20"/>
-          <w:shd w:val="clear" w:color="auto" w:fill="FFFFFF"/>
-        </w:rPr>
-        <w:t>[</w:t>
-      </w:r>
-      <w:r>
-        <w:rPr>
-          <w:rFonts w:ascii="Arial" w:hAnsi="Arial" w:cs="Arial"/>
-          <w:color w:val="6D6C6C"/>
-          <w:sz w:val="20"/>
-          <w:szCs w:val="20"/>
-          <w:shd w:val="clear" w:color="auto" w:fill="FFFFFF"/>
-        </w:rPr>
-        <w:t>cm</w:t>
-      </w:r>
-      <w:r>
-        <w:rPr>
-          <w:rFonts w:ascii="Arial" w:hAnsi="Arial" w:cs="Arial"/>
-          <w:color w:val="6D6C6C"/>
-          <w:sz w:val="20"/>
-          <w:szCs w:val="20"/>
-          <w:shd w:val="clear" w:color="auto" w:fill="FFFFFF"/>
-        </w:rPr>
-        <w:t xml:space="preserve">^2] </w:t>
+        <w:t xml:space="preserve">100.16 × 170 [cm^2] </w:t>
       </w:r>
       <w:r>
         <w:rPr>
@@ -376,9 +328,13 @@
           <w:szCs w:val="20"/>
           <w:lang w:eastAsia="en-GB"/>
         </w:rPr>
-        <w:t>996 mm</w:t>
-      </w:r>
-      <w:r>
+        <w:t>996 mm* 1,689 mm - -0.350 %</w:t>
+      </w:r>
+    </w:p>
+    <w:p>
+      <w:pPr>
+        <w:pStyle w:val="Lijstalinea"/>
+        <w:spacing w:before="100" w:beforeAutospacing="1" w:after="100" w:afterAutospacing="1" w:line="240" w:lineRule="auto"/>
         <w:rPr>
           <w:rFonts w:ascii="Arial" w:eastAsia="Times New Roman" w:hAnsi="Arial" w:cs="Arial"/>
           <w:color w:val="6D6C6C"/>
@@ -386,50 +342,6 @@
           <w:szCs w:val="20"/>
           <w:lang w:eastAsia="en-GB"/>
         </w:rPr>
-        <w:t>*</w:t>
-      </w:r>
-      <w:r>
-        <w:rPr>
-          <w:rFonts w:ascii="Arial" w:eastAsia="Times New Roman" w:hAnsi="Arial" w:cs="Arial"/>
-          <w:color w:val="6D6C6C"/>
-          <w:sz w:val="20"/>
-          <w:szCs w:val="20"/>
-          <w:lang w:eastAsia="en-GB"/>
-        </w:rPr>
-        <w:t xml:space="preserve"> 1,689 mm</w:t>
-      </w:r>
-      <w:r>
-        <w:rPr>
-          <w:rFonts w:ascii="Arial" w:eastAsia="Times New Roman" w:hAnsi="Arial" w:cs="Arial"/>
-          <w:color w:val="6D6C6C"/>
-          <w:sz w:val="20"/>
-          <w:szCs w:val="20"/>
-          <w:lang w:eastAsia="en-GB"/>
-        </w:rPr>
-        <w:t xml:space="preserve"> - </w:t>
-      </w:r>
-      <w:r>
-        <w:rPr>
-          <w:rFonts w:ascii="Arial" w:eastAsia="Times New Roman" w:hAnsi="Arial" w:cs="Arial"/>
-          <w:color w:val="6D6C6C"/>
-          <w:sz w:val="20"/>
-          <w:szCs w:val="20"/>
-          <w:lang w:eastAsia="en-GB"/>
-        </w:rPr>
-        <w:t>-0.350 %</w:t>
-      </w:r>
-    </w:p>
-    <w:p>
-      <w:pPr>
-        <w:pStyle w:val="Lijstalinea"/>
-        <w:spacing w:before="100" w:beforeAutospacing="1" w:after="100" w:afterAutospacing="1" w:line="240" w:lineRule="auto"/>
-        <w:rPr>
-          <w:rFonts w:ascii="Arial" w:eastAsia="Times New Roman" w:hAnsi="Arial" w:cs="Arial"/>
-          <w:color w:val="6D6C6C"/>
-          <w:sz w:val="20"/>
-          <w:szCs w:val="20"/>
-          <w:lang w:eastAsia="en-GB"/>
-        </w:rPr>
       </w:pPr>
     </w:p>
     <w:p>
@@ -441,29 +353,71 @@
           <w:rPr>
             <w:rStyle w:val="Hyperlink"/>
           </w:rPr>
-          <w:t>https://www.zerohomeb</w:t>
+          <w:t>https://www.zerohomebills.com/product/ja-solar-jam60s10-345-mr-345w-solar-panel/</w:t>
         </w:r>
+      </w:hyperlink>
+      <w:r>
+        <w:t xml:space="preserve">  -&gt; 105.444 euro (1.16 euro </w:t>
+      </w:r>
+      <w:proofErr w:type="spellStart"/>
+      <w:r>
+        <w:t>co</w:t>
+      </w:r>
+      <w:r>
+        <w:t>nversie</w:t>
+      </w:r>
+      <w:proofErr w:type="spellEnd"/>
+      <w:r>
+        <w:t>)</w:t>
+      </w:r>
+    </w:p>
+    <w:p>
+      <w:pPr>
+        <w:pStyle w:val="Lijstalinea"/>
+      </w:pPr>
+    </w:p>
+    <w:p>
+      <w:pPr>
+        <w:pStyle w:val="Lijstalinea"/>
+      </w:pPr>
+    </w:p>
+    <w:p>
+      <w:pPr>
+        <w:pStyle w:val="Lijstalinea"/>
+        <w:numPr>
+          <w:ilvl w:val="0"/>
+          <w:numId w:val="4"/>
+        </w:numPr>
+      </w:pPr>
+      <w:r>
+        <w:t>Inverters</w:t>
+      </w:r>
+    </w:p>
+    <w:p>
+      <w:pPr>
+        <w:pStyle w:val="Lijstalinea"/>
+        <w:numPr>
+          <w:ilvl w:val="0"/>
+          <w:numId w:val="5"/>
+        </w:numPr>
+      </w:pPr>
+      <w:hyperlink r:id="rId8" w:history="1">
         <w:r>
           <w:rPr>
             <w:rStyle w:val="Hyperlink"/>
           </w:rPr>
-          <w:t>ills.com/product/ja-solar-jam60s10-345-mr-345w-solar-panel/</w:t>
+          <w:t>https://www.cleanenergyreviews.info/solar-inverter-comparison</w:t>
         </w:r>
       </w:hyperlink>
-      <w:r>
-        <w:t xml:space="preserve">  -&gt; 105.444 euro (1.16 euro </w:t>
-      </w:r>
-      <w:proofErr w:type="spellStart"/>
-      <w:r>
-        <w:t>co</w:t>
-      </w:r>
-      <w:r>
-        <w:t>nversie</w:t>
-      </w:r>
-      <w:proofErr w:type="spellEnd"/>
-      <w:r>
-        <w:t>)</w:t>
-      </w:r>
+    </w:p>
+    <w:p>
+      <w:pPr>
+        <w:pStyle w:val="Lijstalinea"/>
+        <w:numPr>
+          <w:ilvl w:val="0"/>
+          <w:numId w:val="5"/>
+        </w:numPr>
+      </w:pPr>
     </w:p>
     <w:p>
       <w:pPr>
@@ -632,6 +586,95 @@
     </w:lvl>
   </w:abstractNum>
   <w:abstractNum w:abstractNumId="1" w15:restartNumberingAfterBreak="0">
+    <w:nsid w:val="0EB85139"/>
+    <w:multiLevelType w:val="hybridMultilevel"/>
+    <w:tmpl w:val="D6CC0148"/>
+    <w:lvl w:ilvl="0" w:tplc="1564E72A">
+      <w:start w:val="1"/>
+      <w:numFmt w:val="decimal"/>
+      <w:lvlText w:val="%1."/>
+      <w:lvlJc w:val="left"/>
+      <w:pPr>
+        <w:ind w:left="1440" w:hanging="360"/>
+      </w:pPr>
+      <w:rPr>
+        <w:rFonts w:hint="default"/>
+      </w:rPr>
+    </w:lvl>
+    <w:lvl w:ilvl="1" w:tplc="08090019" w:tentative="1">
+      <w:start w:val="1"/>
+      <w:numFmt w:val="lowerLetter"/>
+      <w:lvlText w:val="%2."/>
+      <w:lvlJc w:val="left"/>
+      <w:pPr>
+        <w:ind w:left="2160" w:hanging="360"/>
+      </w:pPr>
+    </w:lvl>
+    <w:lvl w:ilvl="2" w:tplc="0809001B" w:tentative="1">
+      <w:start w:val="1"/>
+      <w:numFmt w:val="lowerRoman"/>
+      <w:lvlText w:val="%3."/>
+      <w:lvlJc w:val="right"/>
+      <w:pPr>
+        <w:ind w:left="2880" w:hanging="180"/>
+      </w:pPr>
+    </w:lvl>
+    <w:lvl w:ilvl="3" w:tplc="0809000F" w:tentative="1">
+      <w:start w:val="1"/>
+      <w:numFmt w:val="decimal"/>
+      <w:lvlText w:val="%4."/>
+      <w:lvlJc w:val="left"/>
+      <w:pPr>
+        <w:ind w:left="3600" w:hanging="360"/>
+      </w:pPr>
+    </w:lvl>
+    <w:lvl w:ilvl="4" w:tplc="08090019" w:tentative="1">
+      <w:start w:val="1"/>
+      <w:numFmt w:val="lowerLetter"/>
+      <w:lvlText w:val="%5."/>
+      <w:lvlJc w:val="left"/>
+      <w:pPr>
+        <w:ind w:left="4320" w:hanging="360"/>
+      </w:pPr>
+    </w:lvl>
+    <w:lvl w:ilvl="5" w:tplc="0809001B" w:tentative="1">
+      <w:start w:val="1"/>
+      <w:numFmt w:val="lowerRoman"/>
+      <w:lvlText w:val="%6."/>
+      <w:lvlJc w:val="right"/>
+      <w:pPr>
+        <w:ind w:left="5040" w:hanging="180"/>
+      </w:pPr>
+    </w:lvl>
+    <w:lvl w:ilvl="6" w:tplc="0809000F" w:tentative="1">
+      <w:start w:val="1"/>
+      <w:numFmt w:val="decimal"/>
+      <w:lvlText w:val="%7."/>
+      <w:lvlJc w:val="left"/>
+      <w:pPr>
+        <w:ind w:left="5760" w:hanging="360"/>
+      </w:pPr>
+    </w:lvl>
+    <w:lvl w:ilvl="7" w:tplc="08090019" w:tentative="1">
+      <w:start w:val="1"/>
+      <w:numFmt w:val="lowerLetter"/>
+      <w:lvlText w:val="%8."/>
+      <w:lvlJc w:val="left"/>
+      <w:pPr>
+        <w:ind w:left="6480" w:hanging="360"/>
+      </w:pPr>
+    </w:lvl>
+    <w:lvl w:ilvl="8" w:tplc="0809001B" w:tentative="1">
+      <w:start w:val="1"/>
+      <w:numFmt w:val="lowerRoman"/>
+      <w:lvlText w:val="%9."/>
+      <w:lvlJc w:val="right"/>
+      <w:pPr>
+        <w:ind w:left="7200" w:hanging="180"/>
+      </w:pPr>
+    </w:lvl>
+  </w:abstractNum>
+  <w:abstractNum w:abstractNumId="2" w15:restartNumberingAfterBreak="0">
     <w:nsid w:val="1EA55C5B"/>
     <w:multiLevelType w:val="multilevel"/>
     <w:tmpl w:val="9EA24996"/>
@@ -780,7 +823,119 @@
       </w:rPr>
     </w:lvl>
   </w:abstractNum>
-  <w:abstractNum w:abstractNumId="2" w15:restartNumberingAfterBreak="0">
+  <w:abstractNum w:abstractNumId="3" w15:restartNumberingAfterBreak="0">
+    <w:nsid w:val="47F83BD7"/>
+    <w:multiLevelType w:val="hybridMultilevel"/>
+    <w:tmpl w:val="3266FDFC"/>
+    <w:lvl w:ilvl="0" w:tplc="2E32C098">
+      <w:numFmt w:val="bullet"/>
+      <w:lvlText w:val="-"/>
+      <w:lvlJc w:val="left"/>
+      <w:pPr>
+        <w:ind w:left="1080" w:hanging="360"/>
+      </w:pPr>
+      <w:rPr>
+        <w:rFonts w:ascii="Calibri" w:eastAsiaTheme="minorHAnsi" w:hAnsi="Calibri" w:cs="Calibri" w:hint="default"/>
+      </w:rPr>
+    </w:lvl>
+    <w:lvl w:ilvl="1" w:tplc="08090003" w:tentative="1">
+      <w:start w:val="1"/>
+      <w:numFmt w:val="bullet"/>
+      <w:lvlText w:val="o"/>
+      <w:lvlJc w:val="left"/>
+      <w:pPr>
+        <w:ind w:left="1800" w:hanging="360"/>
+      </w:pPr>
+      <w:rPr>
+        <w:rFonts w:ascii="Courier New" w:hAnsi="Courier New" w:cs="Courier New" w:hint="default"/>
+      </w:rPr>
+    </w:lvl>
+    <w:lvl w:ilvl="2" w:tplc="08090005" w:tentative="1">
+      <w:start w:val="1"/>
+      <w:numFmt w:val="bullet"/>
+      <w:lvlText w:val=""/>
+      <w:lvlJc w:val="left"/>
+      <w:pPr>
+        <w:ind w:left="2520" w:hanging="360"/>
+      </w:pPr>
+      <w:rPr>
+        <w:rFonts w:ascii="Wingdings" w:hAnsi="Wingdings" w:hint="default"/>
+      </w:rPr>
+    </w:lvl>
+    <w:lvl w:ilvl="3" w:tplc="08090001" w:tentative="1">
+      <w:start w:val="1"/>
+      <w:numFmt w:val="bullet"/>
+      <w:lvlText w:val=""/>
+      <w:lvlJc w:val="left"/>
+      <w:pPr>
+        <w:ind w:left="3240" w:hanging="360"/>
+      </w:pPr>
+      <w:rPr>
+        <w:rFonts w:ascii="Symbol" w:hAnsi="Symbol" w:hint="default"/>
+      </w:rPr>
+    </w:lvl>
+    <w:lvl w:ilvl="4" w:tplc="08090003" w:tentative="1">
+      <w:start w:val="1"/>
+      <w:numFmt w:val="bullet"/>
+      <w:lvlText w:val="o"/>
+      <w:lvlJc w:val="left"/>
+      <w:pPr>
+        <w:ind w:left="3960" w:hanging="360"/>
+      </w:pPr>
+      <w:rPr>
+        <w:rFonts w:ascii="Courier New" w:hAnsi="Courier New" w:cs="Courier New" w:hint="default"/>
+      </w:rPr>
+    </w:lvl>
+    <w:lvl w:ilvl="5" w:tplc="08090005" w:tentative="1">
+      <w:start w:val="1"/>
+      <w:numFmt w:val="bullet"/>
+      <w:lvlText w:val=""/>
+      <w:lvlJc w:val="left"/>
+      <w:pPr>
+        <w:ind w:left="4680" w:hanging="360"/>
+      </w:pPr>
+      <w:rPr>
+        <w:rFonts w:ascii="Wingdings" w:hAnsi="Wingdings" w:hint="default"/>
+      </w:rPr>
+    </w:lvl>
+    <w:lvl w:ilvl="6" w:tplc="08090001" w:tentative="1">
+      <w:start w:val="1"/>
+      <w:numFmt w:val="bullet"/>
+      <w:lvlText w:val=""/>
+      <w:lvlJc w:val="left"/>
+      <w:pPr>
+        <w:ind w:left="5400" w:hanging="360"/>
+      </w:pPr>
+      <w:rPr>
+        <w:rFonts w:ascii="Symbol" w:hAnsi="Symbol" w:hint="default"/>
+      </w:rPr>
+    </w:lvl>
+    <w:lvl w:ilvl="7" w:tplc="08090003" w:tentative="1">
+      <w:start w:val="1"/>
+      <w:numFmt w:val="bullet"/>
+      <w:lvlText w:val="o"/>
+      <w:lvlJc w:val="left"/>
+      <w:pPr>
+        <w:ind w:left="6120" w:hanging="360"/>
+      </w:pPr>
+      <w:rPr>
+        <w:rFonts w:ascii="Courier New" w:hAnsi="Courier New" w:cs="Courier New" w:hint="default"/>
+      </w:rPr>
+    </w:lvl>
+    <w:lvl w:ilvl="8" w:tplc="08090005" w:tentative="1">
+      <w:start w:val="1"/>
+      <w:numFmt w:val="bullet"/>
+      <w:lvlText w:val=""/>
+      <w:lvlJc w:val="left"/>
+      <w:pPr>
+        <w:ind w:left="6840" w:hanging="360"/>
+      </w:pPr>
+      <w:rPr>
+        <w:rFonts w:ascii="Wingdings" w:hAnsi="Wingdings" w:hint="default"/>
+      </w:rPr>
+    </w:lvl>
+  </w:abstractNum>
+  <w:abstractNum w:abstractNumId="4" w15:restartNumberingAfterBreak="0">
     <w:nsid w:val="59986684"/>
     <w:multiLevelType w:val="hybridMultilevel"/>
     <w:tmpl w:val="7034FEFE"/>
@@ -870,12 +1025,18 @@
     </w:lvl>
   </w:abstractNum>
   <w:num w:numId="1">
-    <w:abstractNumId w:val="2"/>
+    <w:abstractNumId w:val="4"/>
   </w:num>
   <w:num w:numId="2">
     <w:abstractNumId w:val="0"/>
   </w:num>
   <w:num w:numId="3">
+    <w:abstractNumId w:val="2"/>
+  </w:num>
+  <w:num w:numId="4">
+    <w:abstractNumId w:val="3"/>
+  </w:num>
+  <w:num w:numId="5">
     <w:abstractNumId w:val="1"/>
   </w:num>
 </w:numbering>

</xml_diff>